<commit_message>
fixed parameter to statistic
</commit_message>
<xml_diff>
--- a/12 Opdrachten Module 1/00 Opdrachten/InlevertemplateModule1.docx
+++ b/12 Opdrachten Module 1/00 Opdrachten/InlevertemplateModule1.docx
@@ -1055,14 +1055,31 @@
         </w:rPr>
         <w:t xml:space="preserve">M1.4b) Reken het gemiddelde, </w:t>
       </w:r>
-      <w:r>
-        <w:rPr>
-          <w:rFonts w:cs="Courier New"/>
-          <w:b/>
-          <w:lang w:val="el-GR"/>
-        </w:rPr>
-        <w:t>μ</w:t>
-      </w:r>
+      <m:oMath>
+        <m:acc>
+          <m:accPr>
+            <m:chr m:val="̅"/>
+            <m:ctrlPr>
+              <w:rPr>
+                <w:rFonts w:ascii="Cambria Math" w:hAnsi="Cambria Math" w:cs="Courier New"/>
+                <w:b/>
+                <w:i/>
+              </w:rPr>
+            </m:ctrlPr>
+          </m:accPr>
+          <m:e>
+            <m:r>
+              <m:rPr>
+                <m:sty m:val="bi"/>
+              </m:rPr>
+              <w:rPr>
+                <w:rFonts w:ascii="Cambria Math" w:hAnsi="Cambria Math" w:cs="Courier New"/>
+              </w:rPr>
+              <m:t>m</m:t>
+            </m:r>
+          </m:e>
+        </m:acc>
+      </m:oMath>
       <w:r>
         <w:rPr>
           <w:rFonts w:cs="Courier New"/>
@@ -1070,14 +1087,17 @@
         </w:rPr>
         <w:t xml:space="preserve">, en de standaarddeviatie, </w:t>
       </w:r>
-      <w:r>
-        <w:rPr>
-          <w:rFonts w:cs="Courier New"/>
-          <w:b/>
-          <w:lang w:val="el-GR"/>
-        </w:rPr>
-        <w:t>σ</w:t>
-      </w:r>
+      <m:oMath>
+        <m:r>
+          <m:rPr>
+            <m:sty m:val="bi"/>
+          </m:rPr>
+          <w:rPr>
+            <w:rFonts w:ascii="Cambria Math" w:hAnsi="Cambria Math" w:cs="Courier New"/>
+          </w:rPr>
+          <m:t>s</m:t>
+        </m:r>
+      </m:oMath>
       <w:r>
         <w:rPr>
           <w:rFonts w:cs="Courier New"/>
@@ -1121,7 +1141,95 @@
           <w:rFonts w:cs="Courier New"/>
           <w:b/>
         </w:rPr>
-        <w:t>M1.4c) Maak nu een grafiek met op de horizontale as *N* en op de verticale as de bijbehorende berekende gemiddelde waarde. Let goed op het goed leesbaar maken van de grafiek.</w:t>
+        <w:t>M1.4c) Maak nu een grafiek met op de horizontale as</w:t>
+      </w:r>
+      <w:r>
+        <w:rPr>
+          <w:rFonts w:cs="Courier New"/>
+          <w:b/>
+        </w:rPr>
+        <w:t xml:space="preserve"> </w:t>
+      </w:r>
+      <m:oMath>
+        <m:r>
+          <m:rPr>
+            <m:sty m:val="bi"/>
+          </m:rPr>
+          <w:rPr>
+            <w:rFonts w:ascii="Cambria Math" w:hAnsi="Cambria Math" w:cs="Courier New"/>
+          </w:rPr>
+          <m:t>n</m:t>
+        </m:r>
+      </m:oMath>
+      <w:r>
+        <w:rPr>
+          <w:rFonts w:cs="Courier New"/>
+          <w:b/>
+        </w:rPr>
+        <w:t xml:space="preserve"> en op de verticale as de bijbehorende berekende gemiddelde waarde</w:t>
+      </w:r>
+      <w:r>
+        <w:rPr>
+          <w:rFonts w:cs="Courier New"/>
+          <w:b/>
+        </w:rPr>
+        <w:t xml:space="preserve"> </w:t>
+      </w:r>
+      <m:oMath>
+        <m:sSub>
+          <m:sSubPr>
+            <m:ctrlPr>
+              <w:rPr>
+                <w:rFonts w:ascii="Cambria Math" w:hAnsi="Cambria Math" w:cs="Courier New"/>
+                <w:b/>
+                <w:i/>
+              </w:rPr>
+            </m:ctrlPr>
+          </m:sSubPr>
+          <m:e>
+            <m:acc>
+              <m:accPr>
+                <m:chr m:val="̅"/>
+                <m:ctrlPr>
+                  <w:rPr>
+                    <w:rFonts w:ascii="Cambria Math" w:hAnsi="Cambria Math" w:cs="Courier New"/>
+                    <w:b/>
+                    <w:i/>
+                  </w:rPr>
+                </m:ctrlPr>
+              </m:accPr>
+              <m:e>
+                <m:r>
+                  <m:rPr>
+                    <m:sty m:val="bi"/>
+                  </m:rPr>
+                  <w:rPr>
+                    <w:rFonts w:ascii="Cambria Math" w:hAnsi="Cambria Math" w:cs="Courier New"/>
+                  </w:rPr>
+                  <m:t>m</m:t>
+                </m:r>
+              </m:e>
+            </m:acc>
+          </m:e>
+          <m:sub>
+            <m:r>
+              <m:rPr>
+                <m:sty m:val="bi"/>
+              </m:rPr>
+              <w:rPr>
+                <w:rFonts w:ascii="Cambria Math" w:hAnsi="Cambria Math" w:cs="Courier New"/>
+              </w:rPr>
+              <m:t>n</m:t>
+            </m:r>
+          </m:sub>
+        </m:sSub>
+      </m:oMath>
+      <w:r>
+        <w:rPr>
+          <w:rFonts w:cs="Courier New"/>
+          <w:b/>
+        </w:rPr>
+        <w:t>. Let goed op het goed leesbaar maken van de grafiek.</w:t>
       </w:r>
     </w:p>
     <w:p>
@@ -2029,6 +2137,16 @@
       <w:szCs w:val="32"/>
     </w:rPr>
   </w:style>
+  <w:style w:type="character" w:styleId="PlaceholderText">
+    <w:name w:val="Placeholder Text"/>
+    <w:basedOn w:val="DefaultParagraphFont"/>
+    <w:uiPriority w:val="99"/>
+    <w:semiHidden/>
+    <w:rsid w:val="008836B4"/>
+    <w:rPr>
+      <w:color w:val="808080"/>
+    </w:rPr>
+  </w:style>
 </w:styles>
 </file>
 

</xml_diff>

<commit_message>
aanpassingen opdrachten module 1
</commit_message>
<xml_diff>
--- a/12 Opdrachten Module 1/00 Opdrachten/InlevertemplateModule1.docx
+++ b/12 Opdrachten Module 1/00 Opdrachten/InlevertemplateModule1.docx
@@ -1,6 +1,6 @@
 
 <file path=word/document.xml><?xml version="1.0" encoding="utf-8"?>
-<w:document xmlns:wpc="http://schemas.microsoft.com/office/word/2010/wordprocessingCanvas" xmlns:cx="http://schemas.microsoft.com/office/drawing/2014/chartex" xmlns:cx1="http://schemas.microsoft.com/office/drawing/2015/9/8/chartex" xmlns:cx2="http://schemas.microsoft.com/office/drawing/2015/10/21/chartex" xmlns:cx3="http://schemas.microsoft.com/office/drawing/2016/5/9/chartex" xmlns:cx4="http://schemas.microsoft.com/office/drawing/2016/5/10/chartex" xmlns:cx5="http://schemas.microsoft.com/office/drawing/2016/5/11/chartex" xmlns:cx6="http://schemas.microsoft.com/office/drawing/2016/5/12/chartex" xmlns:cx7="http://schemas.microsoft.com/office/drawing/2016/5/13/chartex" xmlns:cx8="http://schemas.microsoft.com/office/drawing/2016/5/14/chartex" xmlns:mc="http://schemas.openxmlformats.org/markup-compatibility/2006" xmlns:aink="http://schemas.microsoft.com/office/drawing/2016/ink" xmlns:am3d="http://schemas.microsoft.com/office/drawing/2017/model3d" xmlns:o="urn:schemas-microsoft-com:office:office" xmlns:r="http://schemas.openxmlformats.org/officeDocument/2006/relationships" xmlns:m="http://schemas.openxmlformats.org/officeDocument/2006/math" xmlns:v="urn:schemas-microsoft-com:vml" xmlns:wp14="http://schemas.microsoft.com/office/word/2010/wordprocessingDrawing" xmlns:wp="http://schemas.openxmlformats.org/drawingml/2006/wordprocessingDrawing" xmlns:w10="urn:schemas-microsoft-com:office:word" xmlns:w="http://schemas.openxmlformats.org/wordprocessingml/2006/main" xmlns:w14="http://schemas.microsoft.com/office/word/2010/wordml" xmlns:w15="http://schemas.microsoft.com/office/word/2012/wordml" xmlns:w16cex="http://schemas.microsoft.com/office/word/2018/wordml/cex" xmlns:w16cid="http://schemas.microsoft.com/office/word/2016/wordml/cid" xmlns:w16="http://schemas.microsoft.com/office/word/2018/wordml" xmlns:w16sdtdh="http://schemas.microsoft.com/office/word/2020/wordml/sdtdatahash" xmlns:w16se="http://schemas.microsoft.com/office/word/2015/wordml/symex" xmlns:wpg="http://schemas.microsoft.com/office/word/2010/wordprocessingGroup" xmlns:wpi="http://schemas.microsoft.com/office/word/2010/wordprocessingInk" xmlns:wne="http://schemas.microsoft.com/office/word/2006/wordml" xmlns:wps="http://schemas.microsoft.com/office/word/2010/wordprocessingShape" mc:Ignorable="w14 w15 w16se w16cid w16 w16cex w16sdtdh wp14">
+<w:document xmlns:wpc="http://schemas.microsoft.com/office/word/2010/wordprocessingCanvas" xmlns:cx="http://schemas.microsoft.com/office/drawing/2014/chartex" xmlns:cx1="http://schemas.microsoft.com/office/drawing/2015/9/8/chartex" xmlns:cx2="http://schemas.microsoft.com/office/drawing/2015/10/21/chartex" xmlns:cx3="http://schemas.microsoft.com/office/drawing/2016/5/9/chartex" xmlns:cx4="http://schemas.microsoft.com/office/drawing/2016/5/10/chartex" xmlns:cx5="http://schemas.microsoft.com/office/drawing/2016/5/11/chartex" xmlns:cx6="http://schemas.microsoft.com/office/drawing/2016/5/12/chartex" xmlns:cx7="http://schemas.microsoft.com/office/drawing/2016/5/13/chartex" xmlns:cx8="http://schemas.microsoft.com/office/drawing/2016/5/14/chartex" xmlns:mc="http://schemas.openxmlformats.org/markup-compatibility/2006" xmlns:aink="http://schemas.microsoft.com/office/drawing/2016/ink" xmlns:am3d="http://schemas.microsoft.com/office/drawing/2017/model3d" xmlns:o="urn:schemas-microsoft-com:office:office" xmlns:oel="http://schemas.microsoft.com/office/2019/extlst" xmlns:r="http://schemas.openxmlformats.org/officeDocument/2006/relationships" xmlns:m="http://schemas.openxmlformats.org/officeDocument/2006/math" xmlns:v="urn:schemas-microsoft-com:vml" xmlns:wp14="http://schemas.microsoft.com/office/word/2010/wordprocessingDrawing" xmlns:wp="http://schemas.openxmlformats.org/drawingml/2006/wordprocessingDrawing" xmlns:w10="urn:schemas-microsoft-com:office:word" xmlns:w="http://schemas.openxmlformats.org/wordprocessingml/2006/main" xmlns:w14="http://schemas.microsoft.com/office/word/2010/wordml" xmlns:w15="http://schemas.microsoft.com/office/word/2012/wordml" xmlns:w16cex="http://schemas.microsoft.com/office/word/2018/wordml/cex" xmlns:w16cid="http://schemas.microsoft.com/office/word/2016/wordml/cid" xmlns:w16="http://schemas.microsoft.com/office/word/2018/wordml" xmlns:w16sdtdh="http://schemas.microsoft.com/office/word/2020/wordml/sdtdatahash" xmlns:w16se="http://schemas.microsoft.com/office/word/2015/wordml/symex" xmlns:wpg="http://schemas.microsoft.com/office/word/2010/wordprocessingGroup" xmlns:wpi="http://schemas.microsoft.com/office/word/2010/wordprocessingInk" xmlns:wne="http://schemas.microsoft.com/office/word/2006/wordml" xmlns:wps="http://schemas.microsoft.com/office/word/2010/wordprocessingShape" mc:Ignorable="w14 w15 w16se w16cid w16 w16cex w16sdtdh wp14">
   <w:body>
     <w:p>
       <w:pPr>
@@ -13,13 +13,9 @@
         <w:t>M1.1</w:t>
       </w:r>
       <w:r>
-        <w:t xml:space="preserve"> Mooi Plotten</w:t>
-      </w:r>
-      <w:r>
-        <w:t xml:space="preserve"> </w:t>
-      </w:r>
-    </w:p>
-    <w:p/>
+        <w:t xml:space="preserve"> Distributies</w:t>
+      </w:r>
+    </w:p>
     <w:p>
       <w:pPr>
         <w:rPr>
@@ -38,140 +34,6 @@
     <w:p>
       <w:pPr>
         <w:rPr>
-          <w:b/>
-        </w:rPr>
-      </w:pPr>
-      <w:r>
-        <w:rPr>
-          <w:b/>
-        </w:rPr>
-        <w:t>M1.</w:t>
-      </w:r>
-      <w:r>
-        <w:rPr>
-          <w:b/>
-        </w:rPr>
-        <w:t>1a</w:t>
-      </w:r>
-      <w:r>
-        <w:rPr>
-          <w:b/>
-        </w:rPr>
-        <w:t>)</w:t>
-      </w:r>
-      <w:r>
-        <w:rPr>
-          <w:b/>
-        </w:rPr>
-        <w:t xml:space="preserve"> </w:t>
-      </w:r>
-      <w:r>
-        <w:rPr>
-          <w:b/>
-        </w:rPr>
-        <w:t xml:space="preserve">Plaats hieronder het histogram dat je hebt gemaakt. </w:t>
-      </w:r>
-      <w:r>
-        <w:rPr>
-          <w:b/>
-        </w:rPr>
-        <w:t xml:space="preserve"> </w:t>
-      </w:r>
-    </w:p>
-    <w:p>
-      <w:r>
-        <w:t>Plot</w:t>
-      </w:r>
-    </w:p>
-    <w:p>
-      <w:pPr>
-        <w:rPr>
-          <w:b/>
-        </w:rPr>
-      </w:pPr>
-      <w:r>
-        <w:rPr>
-          <w:b/>
-        </w:rPr>
-        <w:t>M1.</w:t>
-      </w:r>
-      <w:r>
-        <w:rPr>
-          <w:b/>
-        </w:rPr>
-        <w:t>1b</w:t>
-      </w:r>
-      <w:r>
-        <w:rPr>
-          <w:b/>
-        </w:rPr>
-        <w:t>)</w:t>
-      </w:r>
-      <w:r>
-        <w:rPr>
-          <w:b/>
-        </w:rPr>
-        <w:t xml:space="preserve"> </w:t>
-      </w:r>
-      <w:r>
-        <w:rPr>
-          <w:b/>
-        </w:rPr>
-        <w:t>Wat valt je op aan de distributie?</w:t>
-      </w:r>
-      <w:r>
-        <w:rPr>
-          <w:b/>
-        </w:rPr>
-        <w:t xml:space="preserve"> Probeer het te omschrijven.</w:t>
-      </w:r>
-    </w:p>
-    <w:p>
-      <w:r>
-        <w:t>A</w:t>
-      </w:r>
-      <w:r>
-        <w:t>ntwoord</w:t>
-      </w:r>
-    </w:p>
-    <w:p>
-      <w:pPr>
-        <w:rPr>
-          <w:rFonts w:ascii="Courier New" w:hAnsi="Courier New" w:cs="Courier New"/>
-        </w:rPr>
-      </w:pPr>
-      <w:r>
-        <w:rPr>
-          <w:rFonts w:ascii="Courier New" w:hAnsi="Courier New" w:cs="Courier New"/>
-        </w:rPr>
-        <w:br w:type="page"/>
-      </w:r>
-    </w:p>
-    <w:p>
-      <w:pPr>
-        <w:pStyle w:val="Heading1"/>
-      </w:pPr>
-      <w:r>
-        <w:lastRenderedPageBreak/>
-        <w:t xml:space="preserve">Opgave </w:t>
-      </w:r>
-      <w:r>
-        <w:t>M1.2</w:t>
-      </w:r>
-      <w:r>
-        <w:t xml:space="preserve"> Distributies</w:t>
-      </w:r>
-    </w:p>
-    <w:p>
-      <w:pPr>
-        <w:rPr>
-          <w:rFonts w:cs="Courier New"/>
-        </w:rPr>
-      </w:pPr>
-    </w:p>
-    <w:p>
-      <w:pPr>
-        <w:rPr>
           <w:rFonts w:cs="Courier New"/>
           <w:b/>
           <w:sz w:val="28"/>
@@ -201,15 +63,7 @@
           <w:bCs/>
           <w:lang w:val="en-CH"/>
         </w:rPr>
-        <w:t>M1.2a) Reken (met de hand) de volgende Poisson kansen uit: </w:t>
-      </w:r>
-      <w:r>
-        <w:rPr>
-          <w:rFonts w:cs="Courier New"/>
-          <w:b/>
-          <w:lang w:val="en-CH"/>
-        </w:rPr>
-        <w:t>P(k=1,λ=3)P(k=1,λ=3)</w:t>
+        <w:t>M1.1</w:t>
       </w:r>
       <w:r>
         <w:rPr>
@@ -218,7 +72,7 @@
           <w:bCs/>
           <w:lang w:val="en-CH"/>
         </w:rPr>
-        <w:t>, </w:t>
+        <w:t>a) Reken (met de hand) de volgende Poisson kansen uit: </w:t>
       </w:r>
       <w:r>
         <w:rPr>
@@ -226,7 +80,7 @@
           <w:b/>
           <w:lang w:val="en-CH"/>
         </w:rPr>
-        <w:t>P(k=2,λ=3)P(k=2,λ=3)</w:t>
+        <w:t>P(k=1,λ=3)P(k=1,λ=3)</w:t>
       </w:r>
       <w:r>
         <w:rPr>
@@ -235,7 +89,7 @@
           <w:bCs/>
           <w:lang w:val="en-CH"/>
         </w:rPr>
-        <w:t> en </w:t>
+        <w:t>, </w:t>
       </w:r>
       <w:r>
         <w:rPr>
@@ -243,7 +97,7 @@
           <w:b/>
           <w:lang w:val="en-CH"/>
         </w:rPr>
-        <w:t>P(k=3,λ=3)P(k=3,λ=3)</w:t>
+        <w:t>P(k=2,λ=3)P(k=2,λ=3)</w:t>
       </w:r>
       <w:r>
         <w:rPr>
@@ -252,7 +106,7 @@
           <w:bCs/>
           <w:lang w:val="en-CH"/>
         </w:rPr>
-        <w:t>. Kijk goed wat </w:t>
+        <w:t> en </w:t>
       </w:r>
       <w:r>
         <w:rPr>
@@ -260,7 +114,7 @@
           <w:b/>
           <w:lang w:val="en-CH"/>
         </w:rPr>
-        <w:t>λλ</w:t>
+        <w:t>P(k=3,λ=3)P(k=3,λ=3)</w:t>
       </w:r>
       <w:r>
         <w:rPr>
@@ -269,7 +123,7 @@
           <w:bCs/>
           <w:lang w:val="en-CH"/>
         </w:rPr>
-        <w:t> en </w:t>
+        <w:t>. Kijk goed wat </w:t>
       </w:r>
       <w:r>
         <w:rPr>
@@ -277,7 +131,7 @@
           <w:b/>
           <w:lang w:val="en-CH"/>
         </w:rPr>
-        <w:t>kk</w:t>
+        <w:t>λλ</w:t>
       </w:r>
       <w:r>
         <w:rPr>
@@ -286,35 +140,90 @@
           <w:bCs/>
           <w:lang w:val="en-CH"/>
         </w:rPr>
-        <w:t> eigenlijk betekenen en wat de verwachtingswaarde is, en wat de geobserveerde waarde. Schrijf niet alleen het antwoord op maar begin bij de formule en werk het dan uit.</w:t>
-      </w:r>
-    </w:p>
-    <w:p>
-      <w:pPr>
-        <w:rPr>
-          <w:rFonts w:cs="Courier New"/>
-        </w:rPr>
-      </w:pPr>
+        <w:t> en </w:t>
+      </w:r>
+      <w:r>
+        <w:rPr>
+          <w:rFonts w:cs="Courier New"/>
+          <w:b/>
+          <w:lang w:val="en-CH"/>
+        </w:rPr>
+        <w:t>kk</w:t>
+      </w:r>
+      <w:r>
+        <w:rPr>
+          <w:rFonts w:cs="Courier New"/>
+          <w:b/>
+          <w:bCs/>
+          <w:lang w:val="en-CH"/>
+        </w:rPr>
+        <w:t xml:space="preserve"> eigenlijk betekenen en wat de verwachtingswaarde is, en wat de geobserveerde waarde. </w:t>
+      </w:r>
+      <w:r>
+        <w:rPr>
+          <w:rFonts w:cs="Courier New"/>
+          <w:b/>
+          <w:bCs/>
+          <w:color w:val="FF0000"/>
+          <w:lang w:val="en-CH"/>
+        </w:rPr>
+        <w:t>Schrijf niet alleen het antwoord op maar begin bij de formule en werk het dan uit</w:t>
+      </w:r>
+      <w:r>
+        <w:rPr>
+          <w:rFonts w:cs="Courier New"/>
+          <w:b/>
+          <w:bCs/>
+          <w:lang w:val="en-CH"/>
+        </w:rPr>
+        <w:t>.</w:t>
+      </w:r>
+    </w:p>
+    <w:p>
+      <w:pPr>
+        <w:rPr>
+          <w:rFonts w:cs="Courier New"/>
+        </w:rPr>
+      </w:pPr>
+      <w:r>
+        <w:rPr>
+          <w:rFonts w:cs="Courier New"/>
+        </w:rPr>
+        <w:t xml:space="preserve">Uitwerking + </w:t>
+      </w:r>
       <w:r>
         <w:rPr>
           <w:rFonts w:cs="Courier New"/>
         </w:rPr>
         <w:t>Antwoord</w:t>
       </w:r>
-    </w:p>
-    <w:p>
-      <w:pPr>
-        <w:rPr>
-          <w:rFonts w:cs="Courier New"/>
-          <w:b/>
-        </w:rPr>
-      </w:pPr>
-      <w:r>
-        <w:rPr>
-          <w:rFonts w:cs="Courier New"/>
-          <w:b/>
-        </w:rPr>
-        <w:t xml:space="preserve">M1.2b) </w:t>
+      <w:r>
+        <w:rPr>
+          <w:rFonts w:cs="Courier New"/>
+        </w:rPr>
+        <w:t xml:space="preserve"> </w:t>
+      </w:r>
+    </w:p>
+    <w:p>
+      <w:pPr>
+        <w:rPr>
+          <w:rFonts w:cs="Courier New"/>
+          <w:b/>
+        </w:rPr>
+      </w:pPr>
+      <w:r>
+        <w:rPr>
+          <w:rFonts w:cs="Courier New"/>
+          <w:b/>
+        </w:rPr>
+        <w:t>M1.1</w:t>
+      </w:r>
+      <w:r>
+        <w:rPr>
+          <w:rFonts w:cs="Courier New"/>
+          <w:b/>
+        </w:rPr>
+        <w:t xml:space="preserve">b) </w:t>
       </w:r>
       <w:r>
         <w:rPr>
@@ -379,7 +288,14 @@
           <w:rFonts w:cs="Courier New"/>
           <w:b/>
         </w:rPr>
-        <w:t xml:space="preserve">M1.2c) </w:t>
+        <w:t>M1.1</w:t>
+      </w:r>
+      <w:r>
+        <w:rPr>
+          <w:rFonts w:cs="Courier New"/>
+          <w:b/>
+        </w:rPr>
+        <w:t xml:space="preserve">c) </w:t>
       </w:r>
       <w:r>
         <w:rPr>
@@ -434,19 +350,11 @@
           <w:rFonts w:cs="Courier New"/>
         </w:rPr>
       </w:pPr>
-      <w:proofErr w:type="gramStart"/>
-      <w:r>
-        <w:rPr>
-          <w:rFonts w:cs="Courier New"/>
-        </w:rPr>
-        <w:t>P(</w:t>
-      </w:r>
-      <w:proofErr w:type="gramEnd"/>
-      <w:r>
-        <w:rPr>
-          <w:rFonts w:cs="Courier New"/>
-        </w:rPr>
-        <w:t xml:space="preserve">4,20) = </w:t>
+      <w:r>
+        <w:rPr>
+          <w:rFonts w:cs="Courier New"/>
+        </w:rPr>
+        <w:t xml:space="preserve">P(4,20) = </w:t>
       </w:r>
     </w:p>
     <w:p>
@@ -478,7 +386,14 @@
           <w:rFonts w:cs="Courier New"/>
           <w:b/>
         </w:rPr>
-        <w:t xml:space="preserve">M1.2d) </w:t>
+        <w:t>M1.1</w:t>
+      </w:r>
+      <w:r>
+        <w:rPr>
+          <w:rFonts w:cs="Courier New"/>
+          <w:b/>
+        </w:rPr>
+        <w:t xml:space="preserve">d) </w:t>
       </w:r>
       <w:r>
         <w:rPr>
@@ -515,19 +430,11 @@
           <w:rFonts w:cs="Courier New"/>
         </w:rPr>
       </w:pPr>
-      <w:proofErr w:type="gramStart"/>
-      <w:r>
-        <w:rPr>
-          <w:rFonts w:cs="Courier New"/>
-        </w:rPr>
-        <w:t>P(</w:t>
-      </w:r>
-      <w:proofErr w:type="gramEnd"/>
-      <w:r>
-        <w:rPr>
-          <w:rFonts w:cs="Courier New"/>
-        </w:rPr>
-        <w:t xml:space="preserve">1) =  </w:t>
+      <w:r>
+        <w:rPr>
+          <w:rFonts w:cs="Courier New"/>
+        </w:rPr>
+        <w:t xml:space="preserve">P(1) =  </w:t>
       </w:r>
       <w:r>
         <w:rPr>
@@ -561,7 +468,14 @@
           <w:rFonts w:cs="Courier New"/>
           <w:b/>
         </w:rPr>
-        <w:t xml:space="preserve">M1.2e) </w:t>
+        <w:t>M1.1</w:t>
+      </w:r>
+      <w:r>
+        <w:rPr>
+          <w:rFonts w:cs="Courier New"/>
+          <w:b/>
+        </w:rPr>
+        <w:t xml:space="preserve">e) </w:t>
       </w:r>
       <w:r>
         <w:rPr>
@@ -577,34 +491,33 @@
           <w:rFonts w:cs="Courier New"/>
         </w:rPr>
       </w:pPr>
-      <w:proofErr w:type="gramStart"/>
-      <w:r>
-        <w:rPr>
-          <w:rFonts w:cs="Courier New"/>
-        </w:rPr>
-        <w:t>E(</w:t>
-      </w:r>
-      <w:proofErr w:type="gramEnd"/>
-      <w:r>
-        <w:rPr>
-          <w:rFonts w:cs="Courier New"/>
-        </w:rPr>
-        <w:t xml:space="preserve">3) = </w:t>
-      </w:r>
-    </w:p>
-    <w:p>
-      <w:pPr>
-        <w:rPr>
-          <w:rFonts w:cs="Courier New"/>
-          <w:b/>
-        </w:rPr>
-      </w:pPr>
-      <w:r>
-        <w:rPr>
-          <w:rFonts w:cs="Courier New"/>
-          <w:b/>
-        </w:rPr>
-        <w:t xml:space="preserve">M1.2f) </w:t>
+      <w:r>
+        <w:rPr>
+          <w:rFonts w:cs="Courier New"/>
+        </w:rPr>
+        <w:t xml:space="preserve">E(3) = </w:t>
+      </w:r>
+    </w:p>
+    <w:p>
+      <w:pPr>
+        <w:rPr>
+          <w:rFonts w:cs="Courier New"/>
+          <w:b/>
+        </w:rPr>
+      </w:pPr>
+      <w:r>
+        <w:rPr>
+          <w:rFonts w:cs="Courier New"/>
+          <w:b/>
+        </w:rPr>
+        <w:t>M1.1</w:t>
+      </w:r>
+      <w:r>
+        <w:rPr>
+          <w:rFonts w:cs="Courier New"/>
+          <w:b/>
+        </w:rPr>
+        <w:t xml:space="preserve">f) </w:t>
       </w:r>
       <w:r>
         <w:rPr>
@@ -639,7 +552,14 @@
           <w:rFonts w:cs="Courier New"/>
           <w:b/>
         </w:rPr>
-        <w:t xml:space="preserve">M1.2g) </w:t>
+        <w:t>M1.1</w:t>
+      </w:r>
+      <w:r>
+        <w:rPr>
+          <w:rFonts w:cs="Courier New"/>
+          <w:b/>
+        </w:rPr>
+        <w:t xml:space="preserve">g) </w:t>
       </w:r>
       <w:r>
         <w:rPr>
@@ -681,7 +601,14 @@
           <w:rFonts w:cs="Courier New"/>
           <w:b/>
         </w:rPr>
-        <w:t xml:space="preserve">M1.2h) </w:t>
+        <w:t>M1.1</w:t>
+      </w:r>
+      <w:r>
+        <w:rPr>
+          <w:rFonts w:cs="Courier New"/>
+          <w:b/>
+        </w:rPr>
+        <w:t xml:space="preserve">h) </w:t>
       </w:r>
       <w:r>
         <w:rPr>
@@ -723,7 +650,14 @@
           <w:rFonts w:cs="Courier New"/>
           <w:b/>
         </w:rPr>
-        <w:t xml:space="preserve">M1.2i) </w:t>
+        <w:t>M1.1</w:t>
+      </w:r>
+      <w:r>
+        <w:rPr>
+          <w:rFonts w:cs="Courier New"/>
+          <w:b/>
+        </w:rPr>
+        <w:t xml:space="preserve">i) </w:t>
       </w:r>
       <w:r>
         <w:rPr>
@@ -752,23 +686,16 @@
           <w:rFonts w:ascii="Courier New" w:hAnsi="Courier New" w:cs="Courier New"/>
         </w:rPr>
       </w:pPr>
-      <w:r>
-        <w:rPr>
-          <w:rFonts w:ascii="Courier New" w:hAnsi="Courier New" w:cs="Courier New"/>
-        </w:rPr>
-        <w:br w:type="page"/>
-      </w:r>
     </w:p>
     <w:p>
       <w:pPr>
         <w:pStyle w:val="Heading1"/>
       </w:pPr>
       <w:r>
-        <w:lastRenderedPageBreak/>
         <w:t xml:space="preserve">Opgave </w:t>
       </w:r>
       <w:r>
-        <w:t>M1.3</w:t>
+        <w:t>M1.2</w:t>
       </w:r>
       <w:r>
         <w:t xml:space="preserve"> Eigenschappen van distributies</w:t>
@@ -810,7 +737,14 @@
           <w:rFonts w:cs="Courier New"/>
           <w:b/>
         </w:rPr>
-        <w:t>M1.3a) Stel nu dat je de dataset vergroot en dat je niet 500 maar 1000 meetwaardes hebt in je set. Wat denk je dan dat er gebeurt met elk van deze statistieken? Schrijf hier eerst op wat je verwacht</w:t>
+        <w:t>M1.2</w:t>
+      </w:r>
+      <w:r>
+        <w:rPr>
+          <w:rFonts w:cs="Courier New"/>
+          <w:b/>
+        </w:rPr>
+        <w:t>a) Stel nu dat je de dataset vergroot en dat je niet 500 maar 1000 meetwaardes hebt in je set. Wat denk je dan dat er gebeurt met elk van deze statistieken? Schrijf hier eerst op wat je verwacht</w:t>
       </w:r>
       <w:r>
         <w:rPr>
@@ -852,7 +786,14 @@
           <w:rFonts w:cs="Courier New"/>
           <w:b/>
         </w:rPr>
-        <w:t xml:space="preserve">M1.3b) Maak nu een plot waar de drie histogrammen </w:t>
+        <w:t>M1.2</w:t>
+      </w:r>
+      <w:r>
+        <w:rPr>
+          <w:rFonts w:cs="Courier New"/>
+          <w:b/>
+        </w:rPr>
+        <w:t xml:space="preserve">b) Maak nu een plot waar de drie histogrammen </w:t>
       </w:r>
       <w:r>
         <w:rPr>
@@ -915,7 +856,14 @@
           <w:rFonts w:cs="Courier New"/>
           <w:b/>
         </w:rPr>
-        <w:t>M1.3c) Maak een tabel met de vier berekende statistieken voor de 3</w:t>
+        <w:t>M1.2</w:t>
+      </w:r>
+      <w:r>
+        <w:rPr>
+          <w:rFonts w:cs="Courier New"/>
+          <w:b/>
+        </w:rPr>
+        <w:t>c) Maak een tabel met de vier berekende statistieken voor de 3</w:t>
       </w:r>
       <w:r>
         <w:rPr>
@@ -964,7 +912,14 @@
           <w:rFonts w:cs="Courier New"/>
           <w:b/>
         </w:rPr>
-        <w:t>M1.3d) Welke van de statistieken veranderen en hoe?</w:t>
+        <w:t>M1.2</w:t>
+      </w:r>
+      <w:r>
+        <w:rPr>
+          <w:rFonts w:cs="Courier New"/>
+          <w:b/>
+        </w:rPr>
+        <w:t>d) Welke van de statistieken veranderen en hoe?</w:t>
       </w:r>
     </w:p>
     <w:p>
@@ -1016,7 +971,14 @@
           <w:rFonts w:cs="Courier New"/>
           <w:b/>
         </w:rPr>
-        <w:t>M1.3e) Maak nu een plot waar de drie histogrammen voor de Poisson verdeling te zien zijn. De originele, de translatie en de multiplicatie. Zorg dat de histogram goed leesbaar is en kijk hiervoor nog eens naar de richtlijnen</w:t>
+        <w:t>M1.2</w:t>
+      </w:r>
+      <w:r>
+        <w:rPr>
+          <w:rFonts w:cs="Courier New"/>
+          <w:b/>
+        </w:rPr>
+        <w:t>e) Maak nu een plot waar de drie histogrammen voor de Poisson verdeling te zien zijn. De originele, de translatie en de multiplicatie. Zorg dat de histogram goed leesbaar is en kijk hiervoor nog eens naar de richtlijnen</w:t>
       </w:r>
     </w:p>
     <w:p>
@@ -1046,7 +1008,15 @@
           <w:b/>
           <w:bCs/>
         </w:rPr>
-        <w:t>M1.3f) Maak een tabel met de vier berekende statistieken voor de 3 Poisson verdelingen. Let goed op de notatie.</w:t>
+        <w:t>M1.2</w:t>
+      </w:r>
+      <w:r>
+        <w:rPr>
+          <w:rFonts w:cs="Courier New"/>
+          <w:b/>
+          <w:bCs/>
+        </w:rPr>
+        <w:t>f) Maak een tabel met de vier berekende statistieken voor de 3 Poisson verdelingen. Let goed op de notatie.</w:t>
       </w:r>
     </w:p>
     <w:p>
@@ -1076,7 +1046,15 @@
           <w:b/>
           <w:bCs/>
         </w:rPr>
-        <w:t>M1.3g) Welke van de statistieken veranderen en hoe?</w:t>
+        <w:t>M1.2</w:t>
+      </w:r>
+      <w:r>
+        <w:rPr>
+          <w:rFonts w:cs="Courier New"/>
+          <w:b/>
+          <w:bCs/>
+        </w:rPr>
+        <w:t>g) Welke van de statistieken veranderen en hoe?</w:t>
       </w:r>
     </w:p>
     <w:p>
@@ -1122,7 +1100,7 @@
         <w:t xml:space="preserve">Opdracht </w:t>
       </w:r>
       <w:r>
-        <w:t>M1.4</w:t>
+        <w:t>M1.3</w:t>
       </w:r>
       <w:r>
         <w:t xml:space="preserve"> Grote Aantallen</w:t>
@@ -1147,7 +1125,14 @@
           <w:rFonts w:cs="Courier New"/>
           <w:b/>
         </w:rPr>
-        <w:t xml:space="preserve">M1.4a) Laat zien dat de waardes in de dataset een normaalverdeling volgen. Doe dit door de waardes te plotten in een histogram. Zorg dat het histogram er netjes uitziet en dat je de as-labels ook aanmaakt. </w:t>
+        <w:t>M1.3</w:t>
+      </w:r>
+      <w:r>
+        <w:rPr>
+          <w:rFonts w:cs="Courier New"/>
+          <w:b/>
+        </w:rPr>
+        <w:t xml:space="preserve">a) Laat zien dat de waardes in de dataset een normaalverdeling volgen. Doe dit door de waardes te plotten in een histogram. Zorg dat het histogram er netjes uitziet en dat je de as-labels ook aanmaakt. </w:t>
       </w:r>
     </w:p>
     <w:p>
@@ -1175,7 +1160,14 @@
           <w:rFonts w:cs="Courier New"/>
           <w:b/>
         </w:rPr>
-        <w:t xml:space="preserve">M1.4b) Reken het gemiddelde, </w:t>
+        <w:t>M1.3</w:t>
+      </w:r>
+      <w:r>
+        <w:rPr>
+          <w:rFonts w:cs="Courier New"/>
+          <w:b/>
+        </w:rPr>
+        <w:t xml:space="preserve">b) Reken het gemiddelde, </w:t>
       </w:r>
       <m:oMath>
         <m:acc>
@@ -1277,7 +1269,14 @@
           <w:rFonts w:cs="Courier New"/>
           <w:b/>
         </w:rPr>
-        <w:t>M1.4c) Maak nu een grafiek met op de horizontale as</w:t>
+        <w:t>M1.3</w:t>
+      </w:r>
+      <w:r>
+        <w:rPr>
+          <w:rFonts w:cs="Courier New"/>
+          <w:b/>
+        </w:rPr>
+        <w:t>c) Maak nu een grafiek met op de horizontale as</w:t>
       </w:r>
       <w:r>
         <w:rPr>
@@ -1393,7 +1392,14 @@
           <w:rFonts w:cs="Courier New"/>
           <w:b/>
         </w:rPr>
-        <w:t>M1.4d) Beschrijf in de grafiek wat er gebeurt. Is dit wat je verwacht had en waarom?</w:t>
+        <w:t>M1.3</w:t>
+      </w:r>
+      <w:r>
+        <w:rPr>
+          <w:rFonts w:cs="Courier New"/>
+          <w:b/>
+        </w:rPr>
+        <w:t>d) Beschrijf in de grafiek wat er gebeurt. Is dit wat je verwacht had en waarom?</w:t>
       </w:r>
     </w:p>
     <w:p>
@@ -1435,7 +1441,21 @@
       </w:pPr>
       <w:r>
         <w:lastRenderedPageBreak/>
-        <w:t>Opgave M1.5 Halfwaardedikte I</w:t>
+        <w:t xml:space="preserve">Opgave </w:t>
+      </w:r>
+      <w:r>
+        <w:t>M1.4</w:t>
+      </w:r>
+      <w:r>
+        <w:t xml:space="preserve"> </w:t>
+      </w:r>
+      <w:proofErr w:type="spellStart"/>
+      <w:r>
+        <w:t>Halfwaardedikte</w:t>
+      </w:r>
+      <w:proofErr w:type="spellEnd"/>
+      <w:r>
+        <w:t xml:space="preserve"> I</w:t>
       </w:r>
     </w:p>
     <w:p/>
@@ -1449,7 +1469,13 @@
         <w:rPr>
           <w:b/>
         </w:rPr>
-        <w:t xml:space="preserve">M1.5a) Welke kansverdeling volgt de onzekerheid op de telling van de Geiger-Müller telbuis? Als we bijvoorbeeld N counts hebben gemeten, hoe groot is dan de onzekerheid op de centrale waarde N? </w:t>
+        <w:t>M1.4</w:t>
+      </w:r>
+      <w:r>
+        <w:rPr>
+          <w:b/>
+        </w:rPr>
+        <w:t xml:space="preserve">a) Welke kansverdeling volgt de onzekerheid op de telling van de Geiger-Müller telbuis? Als we bijvoorbeeld N counts hebben gemeten, hoe groot is dan de onzekerheid op de centrale waarde N? </w:t>
       </w:r>
       <w:r>
         <w:rPr>
@@ -1485,7 +1511,13 @@
         <w:rPr>
           <w:b/>
         </w:rPr>
-        <w:t>M1.5b) Maak de grafiek met meetwaardes en foutenvlaggen. Let goed op de leesbaarheid van de grafiek, gebruik hiervoor de richtlijnen.</w:t>
+        <w:t>M1.4</w:t>
+      </w:r>
+      <w:r>
+        <w:rPr>
+          <w:b/>
+        </w:rPr>
+        <w:t>b) Maak de grafiek met meetwaardes en foutenvlaggen. Let goed op de leesbaarheid van de grafiek, gebruik hiervoor de richtlijnen.</w:t>
       </w:r>
     </w:p>
     <w:p>
@@ -1503,7 +1535,13 @@
         <w:rPr>
           <w:b/>
         </w:rPr>
-        <w:t>M1.5c) Bepaal nu met de beschreven methode de halfwaardedikte (in cm). Dit is natuurlijk makkelijk met de hand te doen maar programmeer het ook, dat hebben we in een latere opdracht nog nodig.</w:t>
+        <w:t>M1.4</w:t>
+      </w:r>
+      <w:r>
+        <w:rPr>
+          <w:b/>
+        </w:rPr>
+        <w:t>c) Bepaal nu met de beschreven methode de halfwaardedikte (in cm). Dit is natuurlijk makkelijk met de hand te doen maar programmeer het ook, dat hebben we in een latere opdracht nog nodig.</w:t>
       </w:r>
     </w:p>
     <w:p>
@@ -1521,7 +1559,13 @@
         <w:rPr>
           <w:b/>
         </w:rPr>
-        <w:t>M1.5d) Hoe groot denk je dat de onzekerheid is op de bepaalde halfwaardedikte? Probeer dit te kwantificeren, schrijf niet alleen de geschatte waarde op maar leg ook uit hoe je tot die waarde bent gekomen.</w:t>
+        <w:t>M1.4</w:t>
+      </w:r>
+      <w:r>
+        <w:rPr>
+          <w:b/>
+        </w:rPr>
+        <w:t>d) Hoe groot denk je dat de onzekerheid is op de bepaalde halfwaardedikte? Probeer dit te kwantificeren, schrijf niet alleen de geschatte waarde op maar leg ook uit hoe je tot die waarde bent gekomen.</w:t>
       </w:r>
     </w:p>
     <w:p>
@@ -1542,7 +1586,13 @@
         <w:rPr>
           <w:b/>
         </w:rPr>
-        <w:t>M1.5e) Wat voor soort kans</w:t>
+        <w:t>M1.4</w:t>
+      </w:r>
+      <w:r>
+        <w:rPr>
+          <w:b/>
+        </w:rPr>
+        <w:t>e) Wat voor soort kans</w:t>
       </w:r>
       <w:r>
         <w:rPr>
@@ -1598,7 +1648,13 @@
         <w:rPr>
           <w:b/>
         </w:rPr>
-        <w:t xml:space="preserve">M1.5f) Is de methode om de halfwaardedikte te meten zuiver (Engels: </w:t>
+        <w:t>M1.4</w:t>
+      </w:r>
+      <w:r>
+        <w:rPr>
+          <w:b/>
+        </w:rPr>
+        <w:t xml:space="preserve">f) Is de methode om de halfwaardedikte te meten zuiver (Engels: </w:t>
       </w:r>
       <w:proofErr w:type="spellStart"/>
       <w:r>
@@ -1630,7 +1686,13 @@
         <w:rPr>
           <w:b/>
         </w:rPr>
-        <w:t>M1.5g) Stel dat de halfwaardedikte veel kleiner is dan de waarde die je nu gevonden hebt. Zou dit experiment dan nog hebben gewerkt? Wanneer wordt dit een probleem, kwantificeer je antwoord</w:t>
+        <w:t>M1.4</w:t>
+      </w:r>
+      <w:r>
+        <w:rPr>
+          <w:b/>
+        </w:rPr>
+        <w:t>g) Stel dat de halfwaardedikte veel kleiner is dan de waarde die je nu gevonden hebt. Zou dit experiment dan nog hebben gewerkt? Wanneer wordt dit een probleem, kwantificeer je antwoord</w:t>
       </w:r>
       <w:r>
         <w:rPr>
@@ -1654,43 +1716,69 @@
         <w:rPr>
           <w:b/>
         </w:rPr>
-        <w:t xml:space="preserve">M1.5h) Hoe zou je dit experiment willen verbeteren. Dit kunnen verbeteringen zijn aan de kant van de opstelling maar ook aan de kant van de </w:t>
+        <w:t>M1.4</w:t>
+      </w:r>
+      <w:r>
+        <w:rPr>
+          <w:b/>
+        </w:rPr>
+        <w:t xml:space="preserve">h) </w:t>
+      </w:r>
+      <w:r>
+        <w:rPr>
+          <w:b/>
+        </w:rPr>
+        <w:t xml:space="preserve"> </w:t>
+      </w:r>
+      <w:r>
+        <w:rPr>
+          <w:b/>
+        </w:rPr>
+        <w:t>Hoe zou je dit experiment willen verbeteren. Noem een verbetering voor het experiment en een voor de data</w:t>
+      </w:r>
+      <w:r>
+        <w:rPr>
+          <w:b/>
+        </w:rPr>
+        <w:t>-</w:t>
+      </w:r>
+      <w:r>
+        <w:rPr>
+          <w:b/>
+        </w:rPr>
+        <w:t>analyse.</w:t>
+      </w:r>
+    </w:p>
+    <w:p>
+      <w:r>
+        <w:t>Antwoord</w:t>
+      </w:r>
+    </w:p>
+    <w:p>
+      <w:r>
+        <w:rPr>
+          <w:i/>
+          <w:color w:val="FF0000"/>
+        </w:rPr>
+        <w:t xml:space="preserve">Lever dit bestand in als </w:t>
       </w:r>
       <w:proofErr w:type="gramStart"/>
       <w:r>
         <w:rPr>
-          <w:b/>
-        </w:rPr>
-        <w:t>data analyse</w:t>
+          <w:i/>
+          <w:color w:val="FF0000"/>
+        </w:rPr>
+        <w:t>PDF formaat</w:t>
       </w:r>
       <w:proofErr w:type="gramEnd"/>
       <w:r>
         <w:rPr>
-          <w:b/>
-        </w:rPr>
-        <w:t xml:space="preserve">. Noem een verbetering voor de opstelling en een voor de </w:t>
-      </w:r>
-      <w:proofErr w:type="gramStart"/>
-      <w:r>
-        <w:rPr>
-          <w:b/>
-        </w:rPr>
-        <w:t>data analyse</w:t>
-      </w:r>
-      <w:proofErr w:type="gramEnd"/>
-      <w:r>
-        <w:rPr>
-          <w:b/>
-        </w:rPr>
-        <w:t>.</w:t>
-      </w:r>
-    </w:p>
-    <w:p>
-      <w:r>
-        <w:t>Antwoord</w:t>
-      </w:r>
-    </w:p>
-    <w:p/>
+          <w:i/>
+          <w:color w:val="FF0000"/>
+        </w:rPr>
+        <w:t xml:space="preserve"> (anders kunnen we het niet nakijken).</w:t>
+      </w:r>
+    </w:p>
     <w:sectPr>
       <w:headerReference w:type="default" r:id="rId6"/>
       <w:pgSz w:w="11906" w:h="16838"/>
@@ -1703,7 +1791,7 @@
 </file>
 
 <file path=word/endnotes.xml><?xml version="1.0" encoding="utf-8"?>
-<w:endnotes xmlns:wpc="http://schemas.microsoft.com/office/word/2010/wordprocessingCanvas" xmlns:cx="http://schemas.microsoft.com/office/drawing/2014/chartex" xmlns:cx1="http://schemas.microsoft.com/office/drawing/2015/9/8/chartex" xmlns:cx2="http://schemas.microsoft.com/office/drawing/2015/10/21/chartex" xmlns:cx3="http://schemas.microsoft.com/office/drawing/2016/5/9/chartex" xmlns:cx4="http://schemas.microsoft.com/office/drawing/2016/5/10/chartex" xmlns:cx5="http://schemas.microsoft.com/office/drawing/2016/5/11/chartex" xmlns:cx6="http://schemas.microsoft.com/office/drawing/2016/5/12/chartex" xmlns:cx7="http://schemas.microsoft.com/office/drawing/2016/5/13/chartex" xmlns:cx8="http://schemas.microsoft.com/office/drawing/2016/5/14/chartex" xmlns:mc="http://schemas.openxmlformats.org/markup-compatibility/2006" xmlns:aink="http://schemas.microsoft.com/office/drawing/2016/ink" xmlns:am3d="http://schemas.microsoft.com/office/drawing/2017/model3d" xmlns:o="urn:schemas-microsoft-com:office:office" xmlns:r="http://schemas.openxmlformats.org/officeDocument/2006/relationships" xmlns:m="http://schemas.openxmlformats.org/officeDocument/2006/math" xmlns:v="urn:schemas-microsoft-com:vml" xmlns:wp14="http://schemas.microsoft.com/office/word/2010/wordprocessingDrawing" xmlns:wp="http://schemas.openxmlformats.org/drawingml/2006/wordprocessingDrawing" xmlns:w10="urn:schemas-microsoft-com:office:word" xmlns:w="http://schemas.openxmlformats.org/wordprocessingml/2006/main" xmlns:w14="http://schemas.microsoft.com/office/word/2010/wordml" xmlns:w15="http://schemas.microsoft.com/office/word/2012/wordml" xmlns:w16cex="http://schemas.microsoft.com/office/word/2018/wordml/cex" xmlns:w16cid="http://schemas.microsoft.com/office/word/2016/wordml/cid" xmlns:w16="http://schemas.microsoft.com/office/word/2018/wordml" xmlns:w16sdtdh="http://schemas.microsoft.com/office/word/2020/wordml/sdtdatahash" xmlns:w16se="http://schemas.microsoft.com/office/word/2015/wordml/symex" xmlns:wpg="http://schemas.microsoft.com/office/word/2010/wordprocessingGroup" xmlns:wpi="http://schemas.microsoft.com/office/word/2010/wordprocessingInk" xmlns:wne="http://schemas.microsoft.com/office/word/2006/wordml" xmlns:wps="http://schemas.microsoft.com/office/word/2010/wordprocessingShape" mc:Ignorable="w14 w15 w16se w16cid w16 w16cex w16sdtdh wp14">
+<w:endnotes xmlns:wpc="http://schemas.microsoft.com/office/word/2010/wordprocessingCanvas" xmlns:cx="http://schemas.microsoft.com/office/drawing/2014/chartex" xmlns:cx1="http://schemas.microsoft.com/office/drawing/2015/9/8/chartex" xmlns:cx2="http://schemas.microsoft.com/office/drawing/2015/10/21/chartex" xmlns:cx3="http://schemas.microsoft.com/office/drawing/2016/5/9/chartex" xmlns:cx4="http://schemas.microsoft.com/office/drawing/2016/5/10/chartex" xmlns:cx5="http://schemas.microsoft.com/office/drawing/2016/5/11/chartex" xmlns:cx6="http://schemas.microsoft.com/office/drawing/2016/5/12/chartex" xmlns:cx7="http://schemas.microsoft.com/office/drawing/2016/5/13/chartex" xmlns:cx8="http://schemas.microsoft.com/office/drawing/2016/5/14/chartex" xmlns:mc="http://schemas.openxmlformats.org/markup-compatibility/2006" xmlns:aink="http://schemas.microsoft.com/office/drawing/2016/ink" xmlns:am3d="http://schemas.microsoft.com/office/drawing/2017/model3d" xmlns:o="urn:schemas-microsoft-com:office:office" xmlns:oel="http://schemas.microsoft.com/office/2019/extlst" xmlns:r="http://schemas.openxmlformats.org/officeDocument/2006/relationships" xmlns:m="http://schemas.openxmlformats.org/officeDocument/2006/math" xmlns:v="urn:schemas-microsoft-com:vml" xmlns:wp14="http://schemas.microsoft.com/office/word/2010/wordprocessingDrawing" xmlns:wp="http://schemas.openxmlformats.org/drawingml/2006/wordprocessingDrawing" xmlns:w10="urn:schemas-microsoft-com:office:word" xmlns:w="http://schemas.openxmlformats.org/wordprocessingml/2006/main" xmlns:w14="http://schemas.microsoft.com/office/word/2010/wordml" xmlns:w15="http://schemas.microsoft.com/office/word/2012/wordml" xmlns:w16cex="http://schemas.microsoft.com/office/word/2018/wordml/cex" xmlns:w16cid="http://schemas.microsoft.com/office/word/2016/wordml/cid" xmlns:w16="http://schemas.microsoft.com/office/word/2018/wordml" xmlns:w16sdtdh="http://schemas.microsoft.com/office/word/2020/wordml/sdtdatahash" xmlns:w16se="http://schemas.microsoft.com/office/word/2015/wordml/symex" xmlns:wpg="http://schemas.microsoft.com/office/word/2010/wordprocessingGroup" xmlns:wpi="http://schemas.microsoft.com/office/word/2010/wordprocessingInk" xmlns:wne="http://schemas.microsoft.com/office/word/2006/wordml" xmlns:wps="http://schemas.microsoft.com/office/word/2010/wordprocessingShape" mc:Ignorable="w14 w15 w16se w16cid w16 w16cex w16sdtdh wp14">
   <w:endnote w:type="separator" w:id="-1">
     <w:p>
       <w:pPr>
@@ -1728,7 +1816,7 @@
 </file>
 
 <file path=word/footnotes.xml><?xml version="1.0" encoding="utf-8"?>
-<w:footnotes xmlns:wpc="http://schemas.microsoft.com/office/word/2010/wordprocessingCanvas" xmlns:cx="http://schemas.microsoft.com/office/drawing/2014/chartex" xmlns:cx1="http://schemas.microsoft.com/office/drawing/2015/9/8/chartex" xmlns:cx2="http://schemas.microsoft.com/office/drawing/2015/10/21/chartex" xmlns:cx3="http://schemas.microsoft.com/office/drawing/2016/5/9/chartex" xmlns:cx4="http://schemas.microsoft.com/office/drawing/2016/5/10/chartex" xmlns:cx5="http://schemas.microsoft.com/office/drawing/2016/5/11/chartex" xmlns:cx6="http://schemas.microsoft.com/office/drawing/2016/5/12/chartex" xmlns:cx7="http://schemas.microsoft.com/office/drawing/2016/5/13/chartex" xmlns:cx8="http://schemas.microsoft.com/office/drawing/2016/5/14/chartex" xmlns:mc="http://schemas.openxmlformats.org/markup-compatibility/2006" xmlns:aink="http://schemas.microsoft.com/office/drawing/2016/ink" xmlns:am3d="http://schemas.microsoft.com/office/drawing/2017/model3d" xmlns:o="urn:schemas-microsoft-com:office:office" xmlns:r="http://schemas.openxmlformats.org/officeDocument/2006/relationships" xmlns:m="http://schemas.openxmlformats.org/officeDocument/2006/math" xmlns:v="urn:schemas-microsoft-com:vml" xmlns:wp14="http://schemas.microsoft.com/office/word/2010/wordprocessingDrawing" xmlns:wp="http://schemas.openxmlformats.org/drawingml/2006/wordprocessingDrawing" xmlns:w10="urn:schemas-microsoft-com:office:word" xmlns:w="http://schemas.openxmlformats.org/wordprocessingml/2006/main" xmlns:w14="http://schemas.microsoft.com/office/word/2010/wordml" xmlns:w15="http://schemas.microsoft.com/office/word/2012/wordml" xmlns:w16cex="http://schemas.microsoft.com/office/word/2018/wordml/cex" xmlns:w16cid="http://schemas.microsoft.com/office/word/2016/wordml/cid" xmlns:w16="http://schemas.microsoft.com/office/word/2018/wordml" xmlns:w16sdtdh="http://schemas.microsoft.com/office/word/2020/wordml/sdtdatahash" xmlns:w16se="http://schemas.microsoft.com/office/word/2015/wordml/symex" xmlns:wpg="http://schemas.microsoft.com/office/word/2010/wordprocessingGroup" xmlns:wpi="http://schemas.microsoft.com/office/word/2010/wordprocessingInk" xmlns:wne="http://schemas.microsoft.com/office/word/2006/wordml" xmlns:wps="http://schemas.microsoft.com/office/word/2010/wordprocessingShape" mc:Ignorable="w14 w15 w16se w16cid w16 w16cex w16sdtdh wp14">
+<w:footnotes xmlns:wpc="http://schemas.microsoft.com/office/word/2010/wordprocessingCanvas" xmlns:cx="http://schemas.microsoft.com/office/drawing/2014/chartex" xmlns:cx1="http://schemas.microsoft.com/office/drawing/2015/9/8/chartex" xmlns:cx2="http://schemas.microsoft.com/office/drawing/2015/10/21/chartex" xmlns:cx3="http://schemas.microsoft.com/office/drawing/2016/5/9/chartex" xmlns:cx4="http://schemas.microsoft.com/office/drawing/2016/5/10/chartex" xmlns:cx5="http://schemas.microsoft.com/office/drawing/2016/5/11/chartex" xmlns:cx6="http://schemas.microsoft.com/office/drawing/2016/5/12/chartex" xmlns:cx7="http://schemas.microsoft.com/office/drawing/2016/5/13/chartex" xmlns:cx8="http://schemas.microsoft.com/office/drawing/2016/5/14/chartex" xmlns:mc="http://schemas.openxmlformats.org/markup-compatibility/2006" xmlns:aink="http://schemas.microsoft.com/office/drawing/2016/ink" xmlns:am3d="http://schemas.microsoft.com/office/drawing/2017/model3d" xmlns:o="urn:schemas-microsoft-com:office:office" xmlns:oel="http://schemas.microsoft.com/office/2019/extlst" xmlns:r="http://schemas.openxmlformats.org/officeDocument/2006/relationships" xmlns:m="http://schemas.openxmlformats.org/officeDocument/2006/math" xmlns:v="urn:schemas-microsoft-com:vml" xmlns:wp14="http://schemas.microsoft.com/office/word/2010/wordprocessingDrawing" xmlns:wp="http://schemas.openxmlformats.org/drawingml/2006/wordprocessingDrawing" xmlns:w10="urn:schemas-microsoft-com:office:word" xmlns:w="http://schemas.openxmlformats.org/wordprocessingml/2006/main" xmlns:w14="http://schemas.microsoft.com/office/word/2010/wordml" xmlns:w15="http://schemas.microsoft.com/office/word/2012/wordml" xmlns:w16cex="http://schemas.microsoft.com/office/word/2018/wordml/cex" xmlns:w16cid="http://schemas.microsoft.com/office/word/2016/wordml/cid" xmlns:w16="http://schemas.microsoft.com/office/word/2018/wordml" xmlns:w16sdtdh="http://schemas.microsoft.com/office/word/2020/wordml/sdtdatahash" xmlns:w16se="http://schemas.microsoft.com/office/word/2015/wordml/symex" xmlns:wpg="http://schemas.microsoft.com/office/word/2010/wordprocessingGroup" xmlns:wpi="http://schemas.microsoft.com/office/word/2010/wordprocessingInk" xmlns:wne="http://schemas.microsoft.com/office/word/2006/wordml" xmlns:wps="http://schemas.microsoft.com/office/word/2010/wordprocessingShape" mc:Ignorable="w14 w15 w16se w16cid w16 w16cex w16sdtdh wp14">
   <w:footnote w:type="separator" w:id="-1">
     <w:p>
       <w:pPr>
@@ -1753,7 +1841,7 @@
 </file>
 
 <file path=word/header1.xml><?xml version="1.0" encoding="utf-8"?>
-<w:hdr xmlns:wpc="http://schemas.microsoft.com/office/word/2010/wordprocessingCanvas" xmlns:cx="http://schemas.microsoft.com/office/drawing/2014/chartex" xmlns:cx1="http://schemas.microsoft.com/office/drawing/2015/9/8/chartex" xmlns:cx2="http://schemas.microsoft.com/office/drawing/2015/10/21/chartex" xmlns:cx3="http://schemas.microsoft.com/office/drawing/2016/5/9/chartex" xmlns:cx4="http://schemas.microsoft.com/office/drawing/2016/5/10/chartex" xmlns:cx5="http://schemas.microsoft.com/office/drawing/2016/5/11/chartex" xmlns:cx6="http://schemas.microsoft.com/office/drawing/2016/5/12/chartex" xmlns:cx7="http://schemas.microsoft.com/office/drawing/2016/5/13/chartex" xmlns:cx8="http://schemas.microsoft.com/office/drawing/2016/5/14/chartex" xmlns:mc="http://schemas.openxmlformats.org/markup-compatibility/2006" xmlns:aink="http://schemas.microsoft.com/office/drawing/2016/ink" xmlns:am3d="http://schemas.microsoft.com/office/drawing/2017/model3d" xmlns:o="urn:schemas-microsoft-com:office:office" xmlns:r="http://schemas.openxmlformats.org/officeDocument/2006/relationships" xmlns:m="http://schemas.openxmlformats.org/officeDocument/2006/math" xmlns:v="urn:schemas-microsoft-com:vml" xmlns:wp14="http://schemas.microsoft.com/office/word/2010/wordprocessingDrawing" xmlns:wp="http://schemas.openxmlformats.org/drawingml/2006/wordprocessingDrawing" xmlns:w10="urn:schemas-microsoft-com:office:word" xmlns:w="http://schemas.openxmlformats.org/wordprocessingml/2006/main" xmlns:w14="http://schemas.microsoft.com/office/word/2010/wordml" xmlns:w15="http://schemas.microsoft.com/office/word/2012/wordml" xmlns:w16cex="http://schemas.microsoft.com/office/word/2018/wordml/cex" xmlns:w16cid="http://schemas.microsoft.com/office/word/2016/wordml/cid" xmlns:w16="http://schemas.microsoft.com/office/word/2018/wordml" xmlns:w16sdtdh="http://schemas.microsoft.com/office/word/2020/wordml/sdtdatahash" xmlns:w16se="http://schemas.microsoft.com/office/word/2015/wordml/symex" xmlns:wpg="http://schemas.microsoft.com/office/word/2010/wordprocessingGroup" xmlns:wpi="http://schemas.microsoft.com/office/word/2010/wordprocessingInk" xmlns:wne="http://schemas.microsoft.com/office/word/2006/wordml" xmlns:wps="http://schemas.microsoft.com/office/word/2010/wordprocessingShape" mc:Ignorable="w14 w15 w16se w16cid w16 w16cex w16sdtdh wp14">
+<w:hdr xmlns:wpc="http://schemas.microsoft.com/office/word/2010/wordprocessingCanvas" xmlns:cx="http://schemas.microsoft.com/office/drawing/2014/chartex" xmlns:cx1="http://schemas.microsoft.com/office/drawing/2015/9/8/chartex" xmlns:cx2="http://schemas.microsoft.com/office/drawing/2015/10/21/chartex" xmlns:cx3="http://schemas.microsoft.com/office/drawing/2016/5/9/chartex" xmlns:cx4="http://schemas.microsoft.com/office/drawing/2016/5/10/chartex" xmlns:cx5="http://schemas.microsoft.com/office/drawing/2016/5/11/chartex" xmlns:cx6="http://schemas.microsoft.com/office/drawing/2016/5/12/chartex" xmlns:cx7="http://schemas.microsoft.com/office/drawing/2016/5/13/chartex" xmlns:cx8="http://schemas.microsoft.com/office/drawing/2016/5/14/chartex" xmlns:mc="http://schemas.openxmlformats.org/markup-compatibility/2006" xmlns:aink="http://schemas.microsoft.com/office/drawing/2016/ink" xmlns:am3d="http://schemas.microsoft.com/office/drawing/2017/model3d" xmlns:o="urn:schemas-microsoft-com:office:office" xmlns:oel="http://schemas.microsoft.com/office/2019/extlst" xmlns:r="http://schemas.openxmlformats.org/officeDocument/2006/relationships" xmlns:m="http://schemas.openxmlformats.org/officeDocument/2006/math" xmlns:v="urn:schemas-microsoft-com:vml" xmlns:wp14="http://schemas.microsoft.com/office/word/2010/wordprocessingDrawing" xmlns:wp="http://schemas.openxmlformats.org/drawingml/2006/wordprocessingDrawing" xmlns:w10="urn:schemas-microsoft-com:office:word" xmlns:w="http://schemas.openxmlformats.org/wordprocessingml/2006/main" xmlns:w14="http://schemas.microsoft.com/office/word/2010/wordml" xmlns:w15="http://schemas.microsoft.com/office/word/2012/wordml" xmlns:w16cex="http://schemas.microsoft.com/office/word/2018/wordml/cex" xmlns:w16cid="http://schemas.microsoft.com/office/word/2016/wordml/cid" xmlns:w16="http://schemas.microsoft.com/office/word/2018/wordml" xmlns:w16sdtdh="http://schemas.microsoft.com/office/word/2020/wordml/sdtdatahash" xmlns:w16se="http://schemas.microsoft.com/office/word/2015/wordml/symex" xmlns:wpg="http://schemas.microsoft.com/office/word/2010/wordprocessingGroup" xmlns:wpi="http://schemas.microsoft.com/office/word/2010/wordprocessingInk" xmlns:wne="http://schemas.microsoft.com/office/word/2006/wordml" xmlns:wps="http://schemas.microsoft.com/office/word/2010/wordprocessingShape" mc:Ignorable="w14 w15 w16se w16cid w16 w16cex w16sdtdh wp14">
   <w:p>
     <w:pPr>
       <w:pStyle w:val="Header"/>

</xml_diff>

<commit_message>
nog steeds voor eerste module opdrachten
</commit_message>
<xml_diff>
--- a/12 Opdrachten Module 1/00 Opdrachten/InlevertemplateModule1.docx
+++ b/12 Opdrachten Module 1/00 Opdrachten/InlevertemplateModule1.docx
@@ -526,6 +526,20 @@
         </w:rPr>
         <w:t>Als je dit experiment doet en je gooit wel 10 keer een 3, kun je daaruit dan concluderen dat je een niet eerlijke dobbelsteen hebt?</w:t>
       </w:r>
+      <w:r>
+        <w:rPr>
+          <w:rFonts w:cs="Courier New"/>
+          <w:b/>
+        </w:rPr>
+        <w:t xml:space="preserve"> </w:t>
+      </w:r>
+      <w:r>
+        <w:rPr>
+          <w:rFonts w:cs="Courier New"/>
+          <w:b/>
+        </w:rPr>
+        <w:t>Beredeneer je antwoord.</w:t>
+      </w:r>
     </w:p>
     <w:p>
       <w:pPr>
@@ -539,6 +553,12 @@
         </w:rPr>
         <w:t>Antwoord</w:t>
       </w:r>
+      <w:r>
+        <w:rPr>
+          <w:rFonts w:cs="Courier New"/>
+        </w:rPr>
+        <w:t xml:space="preserve"> + motivatie</w:t>
+      </w:r>
     </w:p>
     <w:p>
       <w:pPr>
@@ -637,6 +657,12 @@
         </w:rPr>
         <w:t>Antwoord</w:t>
       </w:r>
+      <w:r>
+        <w:rPr>
+          <w:rFonts w:cs="Courier New"/>
+        </w:rPr>
+        <w:t xml:space="preserve"> + motivatie</w:t>
+      </w:r>
     </w:p>
     <w:p>
       <w:pPr>
@@ -679,6 +705,12 @@
         </w:rPr>
         <w:t xml:space="preserve">Antwoord </w:t>
       </w:r>
+      <w:r>
+        <w:rPr>
+          <w:rFonts w:cs="Courier New"/>
+        </w:rPr>
+        <w:t>+ motivatie</w:t>
+      </w:r>
     </w:p>
     <w:p>
       <w:pPr>
@@ -773,6 +805,12 @@
         </w:rPr>
         <w:t>Antwoord</w:t>
       </w:r>
+      <w:r>
+        <w:rPr>
+          <w:rFonts w:cs="Courier New"/>
+        </w:rPr>
+        <w:t xml:space="preserve"> + motivatie</w:t>
+      </w:r>
     </w:p>
     <w:p>
       <w:pPr>
@@ -933,6 +971,12 @@
           <w:rFonts w:cs="Courier New"/>
         </w:rPr>
         <w:t>Antwoord</w:t>
+      </w:r>
+      <w:r>
+        <w:rPr>
+          <w:rFonts w:cs="Courier New"/>
+        </w:rPr>
+        <w:t xml:space="preserve"> </w:t>
       </w:r>
     </w:p>
     <w:p>
@@ -1414,6 +1458,21 @@
         </w:rPr>
         <w:t>Antwoord</w:t>
       </w:r>
+      <w:r>
+        <w:rPr>
+          <w:rFonts w:cs="Courier New"/>
+        </w:rPr>
+        <w:t xml:space="preserve"> +</w:t>
+      </w:r>
+      <w:r>
+        <w:t xml:space="preserve"> </w:t>
+      </w:r>
+      <w:r>
+        <w:rPr>
+          <w:rFonts w:cs="Courier New"/>
+        </w:rPr>
+        <w:t>motivatie</w:t>
+      </w:r>
     </w:p>
     <w:p>
       <w:pPr>
@@ -1572,18 +1631,36 @@
       <w:r>
         <w:t>Antwoord</w:t>
       </w:r>
-    </w:p>
-    <w:p>
-      <w:pPr>
-        <w:rPr>
-          <w:b/>
-        </w:rPr>
-      </w:pPr>
       <w:r>
         <w:t xml:space="preserve"> </w:t>
       </w:r>
       <w:r>
         <w:rPr>
+          <w:rFonts w:cs="Courier New"/>
+        </w:rPr>
+        <w:t>+</w:t>
+      </w:r>
+      <w:r>
+        <w:t xml:space="preserve"> </w:t>
+      </w:r>
+      <w:r>
+        <w:rPr>
+          <w:rFonts w:cs="Courier New"/>
+        </w:rPr>
+        <w:t>motivatie</w:t>
+      </w:r>
+    </w:p>
+    <w:p>
+      <w:pPr>
+        <w:rPr>
+          <w:b/>
+        </w:rPr>
+      </w:pPr>
+      <w:r>
+        <w:t xml:space="preserve"> </w:t>
+      </w:r>
+      <w:r>
+        <w:rPr>
           <w:b/>
         </w:rPr>
         <w:t>M1.4</w:t>
@@ -1637,6 +1714,24 @@
       <w:r>
         <w:t>Antwoord</w:t>
       </w:r>
+      <w:r>
+        <w:t xml:space="preserve"> </w:t>
+      </w:r>
+      <w:r>
+        <w:rPr>
+          <w:rFonts w:cs="Courier New"/>
+        </w:rPr>
+        <w:t>+</w:t>
+      </w:r>
+      <w:r>
+        <w:t xml:space="preserve"> </w:t>
+      </w:r>
+      <w:r>
+        <w:rPr>
+          <w:rFonts w:cs="Courier New"/>
+        </w:rPr>
+        <w:t>motivatie</w:t>
+      </w:r>
     </w:p>
     <w:p>
       <w:pPr>
@@ -1675,6 +1770,24 @@
       <w:r>
         <w:t>Antwoord</w:t>
       </w:r>
+      <w:r>
+        <w:t xml:space="preserve"> </w:t>
+      </w:r>
+      <w:r>
+        <w:rPr>
+          <w:rFonts w:cs="Courier New"/>
+        </w:rPr>
+        <w:t>+</w:t>
+      </w:r>
+      <w:r>
+        <w:t xml:space="preserve"> </w:t>
+      </w:r>
+      <w:r>
+        <w:rPr>
+          <w:rFonts w:cs="Courier New"/>
+        </w:rPr>
+        <w:t>motivatie</w:t>
+      </w:r>
     </w:p>
     <w:p>
       <w:pPr>
@@ -1705,6 +1818,24 @@
       <w:r>
         <w:t>Antwoord</w:t>
       </w:r>
+      <w:r>
+        <w:t xml:space="preserve"> </w:t>
+      </w:r>
+      <w:r>
+        <w:rPr>
+          <w:rFonts w:cs="Courier New"/>
+        </w:rPr>
+        <w:t>+</w:t>
+      </w:r>
+      <w:r>
+        <w:t xml:space="preserve"> </w:t>
+      </w:r>
+      <w:r>
+        <w:rPr>
+          <w:rFonts w:cs="Courier New"/>
+        </w:rPr>
+        <w:t>motivatie</w:t>
+      </w:r>
     </w:p>
     <w:p>
       <w:pPr>
@@ -1734,7 +1865,19 @@
         <w:rPr>
           <w:b/>
         </w:rPr>
-        <w:t>Hoe zou je dit experiment willen verbeteren. Noem een verbetering voor het experiment en een voor de data</w:t>
+        <w:t xml:space="preserve">Hoe zou je dit experiment willen verbeteren. Noem een verbetering voor het experiment en </w:t>
+      </w:r>
+      <w:r>
+        <w:rPr>
+          <w:b/>
+        </w:rPr>
+        <w:t xml:space="preserve">ook </w:t>
+      </w:r>
+      <w:r>
+        <w:rPr>
+          <w:b/>
+        </w:rPr>
+        <w:t>een voor de data</w:t>
       </w:r>
       <w:r>
         <w:rPr>
@@ -1752,6 +1895,24 @@
     <w:p>
       <w:r>
         <w:t>Antwoord</w:t>
+      </w:r>
+      <w:r>
+        <w:t xml:space="preserve"> </w:t>
+      </w:r>
+      <w:r>
+        <w:rPr>
+          <w:rFonts w:cs="Courier New"/>
+        </w:rPr>
+        <w:t>+</w:t>
+      </w:r>
+      <w:r>
+        <w:t xml:space="preserve"> </w:t>
+      </w:r>
+      <w:r>
+        <w:rPr>
+          <w:rFonts w:cs="Courier New"/>
+        </w:rPr>
+        <w:t>motivatie</w:t>
       </w:r>
     </w:p>
     <w:p>

</xml_diff>